<commit_message>
-Search for booked Ticket and related Customer info -Update script.sql -> Add Price to BookingDetail
</commit_message>
<xml_diff>
--- a/Checklist.docx
+++ b/Checklist.docx
@@ -89,21 +89,7 @@
               <w:rPr>
                 <w:b/>
               </w:rPr>
-              <w:t>GUI Status (</w:t>
-            </w:r>
-            <w:proofErr w:type="spellStart"/>
-            <w:r>
-              <w:rPr>
-                <w:b/>
-              </w:rPr>
-              <w:t>Ánh</w:t>
-            </w:r>
-            <w:proofErr w:type="spellEnd"/>
-            <w:r>
-              <w:rPr>
-                <w:b/>
-              </w:rPr>
-              <w:t xml:space="preserve"> in-charge)</w:t>
+              <w:t>GUI Status (Ánh in-charge)</w:t>
             </w:r>
           </w:p>
         </w:tc>
@@ -153,14 +139,12 @@
                 <w:color w:val="FFC000"/>
               </w:rPr>
             </w:pPr>
-            <w:proofErr w:type="spellStart"/>
             <w:r>
               <w:rPr>
                 <w:color w:val="FFC000"/>
               </w:rPr>
               <w:t>Sơn</w:t>
             </w:r>
-            <w:proofErr w:type="spellEnd"/>
           </w:p>
         </w:tc>
         <w:tc>
@@ -209,14 +193,12 @@
                 <w:color w:val="00B0F0"/>
               </w:rPr>
             </w:pPr>
-            <w:proofErr w:type="spellStart"/>
             <w:r>
               <w:rPr>
                 <w:color w:val="00B0F0"/>
               </w:rPr>
               <w:t>Tùng</w:t>
             </w:r>
-            <w:proofErr w:type="spellEnd"/>
           </w:p>
         </w:tc>
         <w:tc>
@@ -253,14 +235,12 @@
                 <w:color w:val="00B0F0"/>
               </w:rPr>
             </w:pPr>
-            <w:proofErr w:type="spellStart"/>
             <w:r>
               <w:rPr>
                 <w:color w:val="00B0F0"/>
               </w:rPr>
               <w:t>Tùng</w:t>
             </w:r>
-            <w:proofErr w:type="spellEnd"/>
           </w:p>
         </w:tc>
         <w:tc>
@@ -297,14 +277,12 @@
                 <w:color w:val="00B0F0"/>
               </w:rPr>
             </w:pPr>
-            <w:proofErr w:type="spellStart"/>
             <w:r>
               <w:rPr>
                 <w:color w:val="00B0F0"/>
               </w:rPr>
               <w:t>Tùng</w:t>
             </w:r>
-            <w:proofErr w:type="spellEnd"/>
           </w:p>
         </w:tc>
         <w:tc>
@@ -386,13 +364,8 @@
                 <w:numId w:val="2"/>
               </w:numPr>
             </w:pPr>
-            <w:proofErr w:type="spellStart"/>
-            <w:r>
-              <w:t>BusNo</w:t>
-            </w:r>
-            <w:proofErr w:type="spellEnd"/>
-            <w:r>
-              <w:t>, Start, Destination, Date time, Bus Type, Seat Available, Price</w:t>
+            <w:r>
+              <w:t>BusNo, Start, Destination, Date time, Bus Type, Seat Available, Price</w:t>
             </w:r>
             <w:r>
               <w:t>, “Book” link to book.aspx</w:t>
@@ -409,14 +382,12 @@
                 <w:color w:val="FFC000"/>
               </w:rPr>
             </w:pPr>
-            <w:proofErr w:type="spellStart"/>
             <w:r>
               <w:rPr>
                 <w:color w:val="FFC000"/>
               </w:rPr>
               <w:t>Sơn</w:t>
             </w:r>
-            <w:proofErr w:type="spellEnd"/>
           </w:p>
         </w:tc>
         <w:tc>
@@ -474,11 +445,9 @@
                 <w:numId w:val="1"/>
               </w:numPr>
             </w:pPr>
-            <w:proofErr w:type="spellStart"/>
             <w:r>
               <w:t>TicketNo</w:t>
             </w:r>
-            <w:proofErr w:type="spellEnd"/>
           </w:p>
           <w:p>
             <w:pPr>
@@ -524,21 +493,14 @@
                 <w:numId w:val="2"/>
               </w:numPr>
             </w:pPr>
-            <w:proofErr w:type="spellStart"/>
-            <w:r>
-              <w:t>TicketNo</w:t>
-            </w:r>
-            <w:proofErr w:type="spellEnd"/>
-            <w:r>
-              <w:t xml:space="preserve">, </w:t>
-            </w:r>
-            <w:proofErr w:type="spellStart"/>
-            <w:r>
-              <w:t>BusNo</w:t>
-            </w:r>
-            <w:proofErr w:type="spellEnd"/>
-            <w:r>
-              <w:t>, Start, Destination, Date time, %Refund if cancel</w:t>
+            <w:r>
+              <w:t>CustomerName, DOB,</w:t>
+            </w:r>
+            <w:r>
+              <w:t xml:space="preserve"> </w:t>
+            </w:r>
+            <w:r>
+              <w:t>TicketNo, BusNo, Start, Destination, Date time, %Refund if cancel</w:t>
             </w:r>
             <w:r>
               <w:t>, “Cancel” link to cancel.aspx</w:t>
@@ -549,13 +511,27 @@
           <w:tcPr>
             <w:tcW w:w="1328" w:type="dxa"/>
           </w:tcPr>
-          <w:p/>
+          <w:p>
+            <w:r>
+              <w:rPr>
+                <w:color w:val="FFC000"/>
+              </w:rPr>
+              <w:t>Sơn</w:t>
+            </w:r>
+          </w:p>
         </w:tc>
         <w:tc>
           <w:tcPr>
             <w:tcW w:w="2970" w:type="dxa"/>
           </w:tcPr>
-          <w:p/>
+          <w:p>
+            <w:r>
+              <w:rPr>
+                <w:color w:val="00B050"/>
+              </w:rPr>
+              <w:t>Done-Ready for applying template</w:t>
+            </w:r>
+          </w:p>
         </w:tc>
         <w:tc>
           <w:tcPr>
@@ -732,25 +708,21 @@
                 <w:numId w:val="1"/>
               </w:numPr>
             </w:pPr>
-            <w:proofErr w:type="spellStart"/>
             <w:r>
               <w:t>BusNo</w:t>
             </w:r>
-            <w:proofErr w:type="spellEnd"/>
-          </w:p>
-          <w:p>
-            <w:pPr>
-              <w:pStyle w:val="ListParagraph"/>
-              <w:numPr>
-                <w:ilvl w:val="0"/>
-                <w:numId w:val="1"/>
-              </w:numPr>
-            </w:pPr>
-            <w:proofErr w:type="spellStart"/>
+          </w:p>
+          <w:p>
+            <w:pPr>
+              <w:pStyle w:val="ListParagraph"/>
+              <w:numPr>
+                <w:ilvl w:val="0"/>
+                <w:numId w:val="1"/>
+              </w:numPr>
+            </w:pPr>
             <w:r>
               <w:t>SeatNo</w:t>
             </w:r>
-            <w:proofErr w:type="spellEnd"/>
           </w:p>
           <w:p>
             <w:pPr>
@@ -785,6 +757,7 @@
               </w:numPr>
             </w:pPr>
             <w:r>
+              <w:lastRenderedPageBreak/>
               <w:t>Date time</w:t>
             </w:r>
           </w:p>
@@ -797,7 +770,6 @@
               </w:numPr>
             </w:pPr>
             <w:r>
-              <w:lastRenderedPageBreak/>
               <w:t>Price</w:t>
             </w:r>
           </w:p>
@@ -877,32 +849,19 @@
               </w:numPr>
             </w:pPr>
             <w:r>
-              <w:t xml:space="preserve">Insert </w:t>
-            </w:r>
-            <w:proofErr w:type="spellStart"/>
-            <w:r>
-              <w:t>BookingDetails</w:t>
-            </w:r>
-            <w:proofErr w:type="spellEnd"/>
-          </w:p>
-          <w:p>
-            <w:pPr>
-              <w:pStyle w:val="ListParagraph"/>
-              <w:numPr>
-                <w:ilvl w:val="0"/>
-                <w:numId w:val="1"/>
-              </w:numPr>
-            </w:pPr>
-            <w:r>
-              <w:t xml:space="preserve">Update </w:t>
-            </w:r>
-            <w:proofErr w:type="spellStart"/>
-            <w:r>
-              <w:t>RouteBus</w:t>
-            </w:r>
-            <w:proofErr w:type="spellEnd"/>
-            <w:r>
-              <w:t xml:space="preserve"> on Available Seats</w:t>
+              <w:t>Insert BookingDetails</w:t>
+            </w:r>
+          </w:p>
+          <w:p>
+            <w:pPr>
+              <w:pStyle w:val="ListParagraph"/>
+              <w:numPr>
+                <w:ilvl w:val="0"/>
+                <w:numId w:val="1"/>
+              </w:numPr>
+            </w:pPr>
+            <w:r>
+              <w:t>Update RouteBus on Available Seats</w:t>
             </w:r>
           </w:p>
         </w:tc>
@@ -956,40 +915,19 @@
               </w:numPr>
             </w:pPr>
             <w:r>
-              <w:t xml:space="preserve">Update </w:t>
-            </w:r>
-            <w:proofErr w:type="spellStart"/>
-            <w:r>
-              <w:t>BookingDetails</w:t>
-            </w:r>
-            <w:proofErr w:type="spellEnd"/>
-            <w:r>
-              <w:t xml:space="preserve"> on </w:t>
-            </w:r>
-            <w:proofErr w:type="spellStart"/>
-            <w:r>
-              <w:t>IsCanceled</w:t>
-            </w:r>
-            <w:proofErr w:type="spellEnd"/>
-          </w:p>
-          <w:p>
-            <w:pPr>
-              <w:pStyle w:val="ListParagraph"/>
-              <w:numPr>
-                <w:ilvl w:val="0"/>
-                <w:numId w:val="1"/>
-              </w:numPr>
-            </w:pPr>
-            <w:r>
-              <w:t xml:space="preserve">Update </w:t>
-            </w:r>
-            <w:proofErr w:type="spellStart"/>
-            <w:r>
-              <w:t>RouteBus</w:t>
-            </w:r>
-            <w:proofErr w:type="spellEnd"/>
-            <w:r>
-              <w:t xml:space="preserve"> on Available Seats</w:t>
+              <w:t>Update BookingDetails on IsCanceled</w:t>
+            </w:r>
+          </w:p>
+          <w:p>
+            <w:pPr>
+              <w:pStyle w:val="ListParagraph"/>
+              <w:numPr>
+                <w:ilvl w:val="0"/>
+                <w:numId w:val="1"/>
+              </w:numPr>
+            </w:pPr>
+            <w:r>
+              <w:t>Update RouteBus on Available Seats</w:t>
             </w:r>
           </w:p>
         </w:tc>

</xml_diff>

<commit_message>
-Booking (not done) -Fix db script
</commit_message>
<xml_diff>
--- a/Checklist.docx
+++ b/Checklist.docx
@@ -89,7 +89,21 @@
               <w:rPr>
                 <w:b/>
               </w:rPr>
-              <w:t>GUI Status (Ánh in-charge)</w:t>
+              <w:t>GUI Status (</w:t>
+            </w:r>
+            <w:proofErr w:type="spellStart"/>
+            <w:r>
+              <w:rPr>
+                <w:b/>
+              </w:rPr>
+              <w:t>Ánh</w:t>
+            </w:r>
+            <w:proofErr w:type="spellEnd"/>
+            <w:r>
+              <w:rPr>
+                <w:b/>
+              </w:rPr>
+              <w:t xml:space="preserve"> in-charge)</w:t>
             </w:r>
           </w:p>
         </w:tc>
@@ -139,12 +153,14 @@
                 <w:color w:val="FFC000"/>
               </w:rPr>
             </w:pPr>
+            <w:proofErr w:type="spellStart"/>
             <w:r>
               <w:rPr>
                 <w:color w:val="FFC000"/>
               </w:rPr>
               <w:t>Sơn</w:t>
             </w:r>
+            <w:proofErr w:type="spellEnd"/>
           </w:p>
         </w:tc>
         <w:tc>
@@ -193,12 +209,14 @@
                 <w:color w:val="00B0F0"/>
               </w:rPr>
             </w:pPr>
+            <w:proofErr w:type="spellStart"/>
             <w:r>
               <w:rPr>
                 <w:color w:val="00B0F0"/>
               </w:rPr>
-              <w:t>Tùng</w:t>
-            </w:r>
+              <w:t>Luân</w:t>
+            </w:r>
+            <w:proofErr w:type="spellEnd"/>
           </w:p>
         </w:tc>
         <w:tc>
@@ -235,12 +253,14 @@
                 <w:color w:val="00B0F0"/>
               </w:rPr>
             </w:pPr>
+            <w:proofErr w:type="spellStart"/>
             <w:r>
               <w:rPr>
                 <w:color w:val="00B0F0"/>
               </w:rPr>
-              <w:t>Tùng</w:t>
-            </w:r>
+              <w:t>Luân</w:t>
+            </w:r>
+            <w:proofErr w:type="spellEnd"/>
           </w:p>
         </w:tc>
         <w:tc>
@@ -277,12 +297,14 @@
                 <w:color w:val="00B0F0"/>
               </w:rPr>
             </w:pPr>
+            <w:proofErr w:type="spellStart"/>
             <w:r>
               <w:rPr>
                 <w:color w:val="00B0F0"/>
               </w:rPr>
-              <w:t>Tùng</w:t>
-            </w:r>
+              <w:t>Luân</w:t>
+            </w:r>
+            <w:proofErr w:type="spellEnd"/>
           </w:p>
         </w:tc>
         <w:tc>
@@ -364,8 +386,13 @@
                 <w:numId w:val="2"/>
               </w:numPr>
             </w:pPr>
-            <w:r>
-              <w:t>BusNo, Start, Destination, Date time, Bus Type, Seat Available, Price</w:t>
+            <w:proofErr w:type="spellStart"/>
+            <w:r>
+              <w:t>BusNo</w:t>
+            </w:r>
+            <w:proofErr w:type="spellEnd"/>
+            <w:r>
+              <w:t>, Start, Destination, Date time, Bus Type, Seat Available, Price</w:t>
             </w:r>
             <w:r>
               <w:t>, “Book” link to book.aspx</w:t>
@@ -382,12 +409,14 @@
                 <w:color w:val="FFC000"/>
               </w:rPr>
             </w:pPr>
+            <w:proofErr w:type="spellStart"/>
             <w:r>
               <w:rPr>
                 <w:color w:val="FFC000"/>
               </w:rPr>
               <w:t>Sơn</w:t>
             </w:r>
+            <w:proofErr w:type="spellEnd"/>
           </w:p>
         </w:tc>
         <w:tc>
@@ -445,9 +474,11 @@
                 <w:numId w:val="1"/>
               </w:numPr>
             </w:pPr>
+            <w:proofErr w:type="spellStart"/>
             <w:r>
               <w:t>TicketNo</w:t>
             </w:r>
+            <w:proofErr w:type="spellEnd"/>
           </w:p>
           <w:p>
             <w:pPr>
@@ -493,14 +524,32 @@
                 <w:numId w:val="2"/>
               </w:numPr>
             </w:pPr>
-            <w:r>
-              <w:t>CustomerName, DOB,</w:t>
+            <w:proofErr w:type="spellStart"/>
+            <w:r>
+              <w:t>CustomerName</w:t>
+            </w:r>
+            <w:proofErr w:type="spellEnd"/>
+            <w:r>
+              <w:t>, DOB,</w:t>
             </w:r>
             <w:r>
               <w:t xml:space="preserve"> </w:t>
             </w:r>
-            <w:r>
-              <w:t>TicketNo, BusNo, Start, Destination, Date time, %Refund if cancel</w:t>
+            <w:proofErr w:type="spellStart"/>
+            <w:r>
+              <w:t>TicketNo</w:t>
+            </w:r>
+            <w:proofErr w:type="spellEnd"/>
+            <w:r>
+              <w:t xml:space="preserve">, </w:t>
+            </w:r>
+            <w:proofErr w:type="spellStart"/>
+            <w:r>
+              <w:t>BusNo</w:t>
+            </w:r>
+            <w:proofErr w:type="spellEnd"/>
+            <w:r>
+              <w:t>, Start, Destination, Date time, %Refund if cancel</w:t>
             </w:r>
             <w:r>
               <w:t>, “Cancel” link to cancel.aspx</w:t>
@@ -512,12 +561,14 @@
             <w:tcW w:w="1328" w:type="dxa"/>
           </w:tcPr>
           <w:p>
+            <w:proofErr w:type="spellStart"/>
             <w:r>
               <w:rPr>
                 <w:color w:val="FFC000"/>
               </w:rPr>
               <w:t>Sơn</w:t>
             </w:r>
+            <w:proofErr w:type="spellEnd"/>
           </w:p>
         </w:tc>
         <w:tc>
@@ -551,6 +602,215 @@
             </w:r>
           </w:p>
           <w:p>
+            <w:r>
+              <w:t>Show tour info</w:t>
+            </w:r>
+          </w:p>
+          <w:p>
+            <w:pPr>
+              <w:pStyle w:val="ListParagraph"/>
+              <w:numPr>
+                <w:ilvl w:val="0"/>
+                <w:numId w:val="1"/>
+              </w:numPr>
+              <w:rPr>
+                <w:u w:val="single"/>
+              </w:rPr>
+            </w:pPr>
+            <w:r>
+              <w:rPr>
+                <w:u w:val="single"/>
+              </w:rPr>
+              <w:t>Start</w:t>
+            </w:r>
+          </w:p>
+          <w:p>
+            <w:pPr>
+              <w:pStyle w:val="ListParagraph"/>
+              <w:numPr>
+                <w:ilvl w:val="0"/>
+                <w:numId w:val="1"/>
+              </w:numPr>
+              <w:rPr>
+                <w:u w:val="single"/>
+              </w:rPr>
+            </w:pPr>
+            <w:r>
+              <w:rPr>
+                <w:u w:val="single"/>
+              </w:rPr>
+              <w:t>Destination</w:t>
+            </w:r>
+          </w:p>
+          <w:p>
+            <w:pPr>
+              <w:pStyle w:val="ListParagraph"/>
+              <w:numPr>
+                <w:ilvl w:val="0"/>
+                <w:numId w:val="1"/>
+              </w:numPr>
+            </w:pPr>
+            <w:r>
+              <w:rPr>
+                <w:u w:val="single"/>
+              </w:rPr>
+              <w:t>Distance</w:t>
+            </w:r>
+          </w:p>
+          <w:p>
+            <w:pPr>
+              <w:pStyle w:val="ListParagraph"/>
+              <w:numPr>
+                <w:ilvl w:val="0"/>
+                <w:numId w:val="1"/>
+              </w:numPr>
+              <w:rPr>
+                <w:u w:val="single"/>
+              </w:rPr>
+            </w:pPr>
+            <w:proofErr w:type="spellStart"/>
+            <w:r>
+              <w:rPr>
+                <w:u w:val="single"/>
+              </w:rPr>
+              <w:t>BusNo</w:t>
+            </w:r>
+            <w:proofErr w:type="spellEnd"/>
+          </w:p>
+          <w:p>
+            <w:pPr>
+              <w:pStyle w:val="ListParagraph"/>
+              <w:numPr>
+                <w:ilvl w:val="0"/>
+                <w:numId w:val="1"/>
+              </w:numPr>
+              <w:rPr>
+                <w:u w:val="single"/>
+              </w:rPr>
+            </w:pPr>
+            <w:proofErr w:type="spellStart"/>
+            <w:r>
+              <w:rPr>
+                <w:u w:val="single"/>
+              </w:rPr>
+              <w:t>BusType</w:t>
+            </w:r>
+            <w:proofErr w:type="spellEnd"/>
+          </w:p>
+          <w:p>
+            <w:pPr>
+              <w:pStyle w:val="ListParagraph"/>
+              <w:numPr>
+                <w:ilvl w:val="0"/>
+                <w:numId w:val="1"/>
+              </w:numPr>
+            </w:pPr>
+            <w:r>
+              <w:rPr>
+                <w:u w:val="single"/>
+              </w:rPr>
+              <w:t>Running</w:t>
+            </w:r>
+            <w:r>
+              <w:t xml:space="preserve"> date/time</w:t>
+            </w:r>
+          </w:p>
+          <w:p>
+            <w:pPr>
+              <w:pStyle w:val="ListParagraph"/>
+              <w:numPr>
+                <w:ilvl w:val="0"/>
+                <w:numId w:val="1"/>
+              </w:numPr>
+              <w:rPr>
+                <w:u w:val="single"/>
+              </w:rPr>
+            </w:pPr>
+            <w:r>
+              <w:rPr>
+                <w:u w:val="single"/>
+              </w:rPr>
+              <w:t>Capacity</w:t>
+            </w:r>
+          </w:p>
+          <w:p>
+            <w:pPr>
+              <w:pStyle w:val="ListParagraph"/>
+              <w:numPr>
+                <w:ilvl w:val="0"/>
+                <w:numId w:val="1"/>
+              </w:numPr>
+            </w:pPr>
+            <w:r>
+              <w:rPr>
+                <w:u w:val="single"/>
+              </w:rPr>
+              <w:t>Available</w:t>
+            </w:r>
+            <w:r>
+              <w:t xml:space="preserve"> Seat</w:t>
+            </w:r>
+          </w:p>
+          <w:p>
+            <w:pPr>
+              <w:pStyle w:val="ListParagraph"/>
+              <w:numPr>
+                <w:ilvl w:val="0"/>
+                <w:numId w:val="1"/>
+              </w:numPr>
+            </w:pPr>
+            <w:r>
+              <w:rPr>
+                <w:u w:val="single"/>
+              </w:rPr>
+              <w:t>Adult</w:t>
+            </w:r>
+            <w:r>
+              <w:t xml:space="preserve"> </w:t>
+            </w:r>
+            <w:r>
+              <w:rPr>
+                <w:u w:val="single"/>
+              </w:rPr>
+              <w:t>Price</w:t>
+            </w:r>
+          </w:p>
+          <w:p>
+            <w:pPr>
+              <w:pStyle w:val="ListParagraph"/>
+              <w:numPr>
+                <w:ilvl w:val="0"/>
+                <w:numId w:val="1"/>
+              </w:numPr>
+            </w:pPr>
+            <w:r>
+              <w:rPr>
+                <w:u w:val="single"/>
+              </w:rPr>
+              <w:t>Kid</w:t>
+            </w:r>
+            <w:r>
+              <w:t xml:space="preserve"> Price</w:t>
+            </w:r>
+          </w:p>
+          <w:p>
+            <w:r>
+              <w:t>Input</w:t>
+            </w:r>
+          </w:p>
+          <w:p>
+            <w:pPr>
+              <w:pStyle w:val="ListParagraph"/>
+              <w:numPr>
+                <w:ilvl w:val="0"/>
+                <w:numId w:val="1"/>
+              </w:numPr>
+            </w:pPr>
+            <w:r>
+              <w:t>ID*</w:t>
+            </w:r>
+          </w:p>
+          <w:p>
             <w:pPr>
               <w:pStyle w:val="ListParagraph"/>
               <w:numPr>
@@ -571,18 +831,6 @@
               </w:numPr>
             </w:pPr>
             <w:r>
-              <w:t>Age*</w:t>
-            </w:r>
-          </w:p>
-          <w:p>
-            <w:pPr>
-              <w:pStyle w:val="ListParagraph"/>
-              <w:numPr>
-                <w:ilvl w:val="0"/>
-                <w:numId w:val="1"/>
-              </w:numPr>
-            </w:pPr>
-            <w:r>
               <w:t>Gender</w:t>
             </w:r>
           </w:p>
@@ -607,6 +855,7 @@
               </w:numPr>
             </w:pPr>
             <w:r>
+              <w:lastRenderedPageBreak/>
               <w:t>Address</w:t>
             </w:r>
           </w:p>
@@ -633,6 +882,9 @@
             <w:r>
               <w:t>DOB</w:t>
             </w:r>
+            <w:r>
+              <w:t>*</w:t>
+            </w:r>
           </w:p>
           <w:p>
             <w:pPr>
@@ -655,7 +907,7 @@
               </w:numPr>
             </w:pPr>
             <w:r>
-              <w:t>Save to memory like shopping cart</w:t>
+              <w:t>Book ticket</w:t>
             </w:r>
           </w:p>
         </w:tc>
@@ -663,7 +915,14 @@
           <w:tcPr>
             <w:tcW w:w="1328" w:type="dxa"/>
           </w:tcPr>
-          <w:p/>
+          <w:p>
+            <w:proofErr w:type="spellStart"/>
+            <w:r>
+              <w:lastRenderedPageBreak/>
+              <w:t>Sơn</w:t>
+            </w:r>
+            <w:proofErr w:type="spellEnd"/>
+          </w:p>
         </w:tc>
         <w:tc>
           <w:tcPr>
@@ -685,7 +944,20 @@
           </w:tcPr>
           <w:p>
             <w:r>
-              <w:t>Show all current booking items</w:t>
+              <w:lastRenderedPageBreak/>
+              <w:t xml:space="preserve">Show </w:t>
+            </w:r>
+            <w:r>
+              <w:t>recent</w:t>
+            </w:r>
+            <w:r>
+              <w:t xml:space="preserve"> book</w:t>
+            </w:r>
+            <w:r>
+              <w:t>ed</w:t>
+            </w:r>
+            <w:r>
+              <w:t xml:space="preserve"> items</w:t>
             </w:r>
           </w:p>
           <w:p>
@@ -708,21 +980,25 @@
                 <w:numId w:val="1"/>
               </w:numPr>
             </w:pPr>
+            <w:proofErr w:type="spellStart"/>
             <w:r>
               <w:t>BusNo</w:t>
             </w:r>
-          </w:p>
-          <w:p>
-            <w:pPr>
-              <w:pStyle w:val="ListParagraph"/>
-              <w:numPr>
-                <w:ilvl w:val="0"/>
-                <w:numId w:val="1"/>
-              </w:numPr>
-            </w:pPr>
+            <w:proofErr w:type="spellEnd"/>
+          </w:p>
+          <w:p>
+            <w:pPr>
+              <w:pStyle w:val="ListParagraph"/>
+              <w:numPr>
+                <w:ilvl w:val="0"/>
+                <w:numId w:val="1"/>
+              </w:numPr>
+            </w:pPr>
+            <w:proofErr w:type="spellStart"/>
             <w:r>
               <w:t>SeatNo</w:t>
             </w:r>
+            <w:proofErr w:type="spellEnd"/>
           </w:p>
           <w:p>
             <w:pPr>
@@ -757,7 +1033,6 @@
               </w:numPr>
             </w:pPr>
             <w:r>
-              <w:lastRenderedPageBreak/>
               <w:t>Date time</w:t>
             </w:r>
           </w:p>
@@ -812,85 +1087,6 @@
           </w:tcPr>
           <w:p>
             <w:r>
-              <w:lastRenderedPageBreak/>
-              <w:t>Book all tickets in shopping cart</w:t>
-            </w:r>
-          </w:p>
-          <w:p>
-            <w:pPr>
-              <w:pStyle w:val="ListParagraph"/>
-              <w:numPr>
-                <w:ilvl w:val="0"/>
-                <w:numId w:val="1"/>
-              </w:numPr>
-            </w:pPr>
-            <w:r>
-              <w:t>Insert Customer</w:t>
-            </w:r>
-          </w:p>
-          <w:p>
-            <w:pPr>
-              <w:pStyle w:val="ListParagraph"/>
-              <w:numPr>
-                <w:ilvl w:val="0"/>
-                <w:numId w:val="1"/>
-              </w:numPr>
-            </w:pPr>
-            <w:r>
-              <w:t>Insert Booking</w:t>
-            </w:r>
-          </w:p>
-          <w:p>
-            <w:pPr>
-              <w:pStyle w:val="ListParagraph"/>
-              <w:numPr>
-                <w:ilvl w:val="0"/>
-                <w:numId w:val="1"/>
-              </w:numPr>
-            </w:pPr>
-            <w:r>
-              <w:t>Insert BookingDetails</w:t>
-            </w:r>
-          </w:p>
-          <w:p>
-            <w:pPr>
-              <w:pStyle w:val="ListParagraph"/>
-              <w:numPr>
-                <w:ilvl w:val="0"/>
-                <w:numId w:val="1"/>
-              </w:numPr>
-            </w:pPr>
-            <w:r>
-              <w:t>Update RouteBus on Available Seats</w:t>
-            </w:r>
-          </w:p>
-        </w:tc>
-        <w:tc>
-          <w:tcPr>
-            <w:tcW w:w="1328" w:type="dxa"/>
-          </w:tcPr>
-          <w:p/>
-        </w:tc>
-        <w:tc>
-          <w:tcPr>
-            <w:tcW w:w="2970" w:type="dxa"/>
-          </w:tcPr>
-          <w:p/>
-        </w:tc>
-        <w:tc>
-          <w:tcPr>
-            <w:tcW w:w="2088" w:type="dxa"/>
-          </w:tcPr>
-          <w:p/>
-        </w:tc>
-      </w:tr>
-      <w:tr>
-        <w:tc>
-          <w:tcPr>
-            <w:tcW w:w="3190" w:type="dxa"/>
-          </w:tcPr>
-          <w:p>
-            <w:r>
               <w:t>Cancel ticket</w:t>
             </w:r>
           </w:p>
@@ -915,19 +1111,40 @@
               </w:numPr>
             </w:pPr>
             <w:r>
-              <w:t>Update BookingDetails on IsCanceled</w:t>
-            </w:r>
-          </w:p>
-          <w:p>
-            <w:pPr>
-              <w:pStyle w:val="ListParagraph"/>
-              <w:numPr>
-                <w:ilvl w:val="0"/>
-                <w:numId w:val="1"/>
-              </w:numPr>
-            </w:pPr>
-            <w:r>
-              <w:t>Update RouteBus on Available Seats</w:t>
+              <w:t xml:space="preserve">Update </w:t>
+            </w:r>
+            <w:proofErr w:type="spellStart"/>
+            <w:r>
+              <w:t>BookingDetails</w:t>
+            </w:r>
+            <w:proofErr w:type="spellEnd"/>
+            <w:r>
+              <w:t xml:space="preserve"> on </w:t>
+            </w:r>
+            <w:proofErr w:type="spellStart"/>
+            <w:r>
+              <w:t>IsCanceled</w:t>
+            </w:r>
+            <w:proofErr w:type="spellEnd"/>
+          </w:p>
+          <w:p>
+            <w:pPr>
+              <w:pStyle w:val="ListParagraph"/>
+              <w:numPr>
+                <w:ilvl w:val="0"/>
+                <w:numId w:val="1"/>
+              </w:numPr>
+            </w:pPr>
+            <w:r>
+              <w:t xml:space="preserve">Update </w:t>
+            </w:r>
+            <w:proofErr w:type="spellStart"/>
+            <w:r>
+              <w:t>RouteBus</w:t>
+            </w:r>
+            <w:proofErr w:type="spellEnd"/>
+            <w:r>
+              <w:t xml:space="preserve"> on Available Seats</w:t>
             </w:r>
           </w:p>
         </w:tc>
@@ -1707,4 +1924,16 @@
   <a:objectDefaults/>
   <a:extraClrSchemeLst/>
 </a:theme>
+</file>
+
+<file path=customXml/item1.xml><?xml version="1.0" encoding="utf-8"?>
+<b:Sources xmlns:b="http://schemas.openxmlformats.org/officeDocument/2006/bibliography" xmlns="http://schemas.openxmlformats.org/officeDocument/2006/bibliography" SelectedStyle="\APA.XSL" StyleName="APA"/>
+</file>
+
+<file path=customXml/itemProps1.xml><?xml version="1.0" encoding="utf-8"?>
+<ds:datastoreItem xmlns:ds="http://schemas.openxmlformats.org/officeDocument/2006/customXml" ds:itemID="{B0DB1CFE-AAE1-4FE8-BE79-0A4493D906F6}">
+  <ds:schemaRefs>
+    <ds:schemaRef ds:uri="http://schemas.openxmlformats.org/officeDocument/2006/bibliography"/>
+  </ds:schemaRefs>
+</ds:datastoreItem>
 </file>
</xml_diff>